<commit_message>
Fix weekly report 16/11 and add readme.txt include github,slack,trello links
</commit_message>
<xml_diff>
--- a/pa/PA2/Weekly Report.docx
+++ b/pa/PA2/Weekly Report.docx
@@ -45,7 +45,7 @@
           <w:sz w:val="18"/>
           <w:szCs w:val="18"/>
         </w:rPr>
-        <w:t>20</w:t>
+        <w:t>02</w:t>
       </w:r>
       <w:r>
         <w:rPr>
@@ -65,7 +65,7 @@
           <w:sz w:val="18"/>
           <w:szCs w:val="18"/>
         </w:rPr>
-        <w:t>10</w:t>
+        <w:t>1</w:t>
       </w:r>
       <w:r>
         <w:rPr>
@@ -75,7 +75,7 @@
           <w:sz w:val="18"/>
           <w:szCs w:val="18"/>
         </w:rPr>
-        <w:t>/</w:t>
+        <w:t>1</w:t>
       </w:r>
       <w:r>
         <w:rPr>
@@ -85,7 +85,7 @@
           <w:sz w:val="18"/>
           <w:szCs w:val="18"/>
         </w:rPr>
-        <w:t>2022</w:t>
+        <w:t>/</w:t>
       </w:r>
       <w:r>
         <w:rPr>
@@ -95,7 +95,7 @@
           <w:sz w:val="18"/>
           <w:szCs w:val="18"/>
         </w:rPr>
-        <w:t xml:space="preserve">– </w:t>
+        <w:t>2022</w:t>
       </w:r>
       <w:r>
         <w:rPr>
@@ -105,7 +105,17 @@
           <w:sz w:val="18"/>
           <w:szCs w:val="18"/>
         </w:rPr>
-        <w:t>02</w:t>
+        <w:t xml:space="preserve">– </w:t>
+      </w:r>
+      <w:r>
+        <w:rPr>
+          <w:rFonts w:ascii="Verdana" w:hAnsi="Verdana"/>
+          <w:b/>
+          <w:bCs/>
+          <w:sz w:val="18"/>
+          <w:szCs w:val="18"/>
+        </w:rPr>
+        <w:t>16</w:t>
       </w:r>
       <w:r>
         <w:rPr>
@@ -343,7 +353,25 @@
           <w:color w:val="000000"/>
           <w:szCs w:val="18"/>
         </w:rPr>
-        <w:t>20120 –</w:t>
+        <w:t>20120</w:t>
+      </w:r>
+      <w:r>
+        <w:rPr>
+          <w:rFonts w:ascii="Arial" w:eastAsia="Times New Roman" w:hAnsi="Arial" w:cs="Arial"/>
+          <w:bCs/>
+          <w:color w:val="000000"/>
+          <w:szCs w:val="18"/>
+        </w:rPr>
+        <w:t>325</w:t>
+      </w:r>
+      <w:r>
+        <w:rPr>
+          <w:rFonts w:ascii="Arial" w:eastAsia="Times New Roman" w:hAnsi="Arial" w:cs="Arial"/>
+          <w:bCs/>
+          <w:color w:val="000000"/>
+          <w:szCs w:val="18"/>
+        </w:rPr>
+        <w:t xml:space="preserve"> –</w:t>
       </w:r>
       <w:r>
         <w:rPr>
@@ -402,6 +430,15 @@
           <w:color w:val="000000"/>
           <w:szCs w:val="18"/>
         </w:rPr>
+        <w:t>294</w:t>
+      </w:r>
+      <w:r>
+        <w:rPr>
+          <w:rFonts w:ascii="Arial" w:eastAsia="Times New Roman" w:hAnsi="Arial" w:cs="Arial"/>
+          <w:bCs/>
+          <w:color w:val="000000"/>
+          <w:szCs w:val="18"/>
+        </w:rPr>
         <w:t xml:space="preserve"> </w:t>
       </w:r>
       <w:r>
@@ -430,9 +467,80 @@
           <w:color w:val="000000"/>
           <w:szCs w:val="18"/>
         </w:rPr>
-        <w:t xml:space="preserve">Le Cong </w:t>
-      </w:r>
-      <w:proofErr w:type="spellStart"/>
+        <w:t>Le Cong Huu</w:t>
+      </w:r>
+      <w:r>
+        <w:rPr>
+          <w:rFonts w:ascii="Arial" w:eastAsia="Times New Roman" w:hAnsi="Arial" w:cs="Arial"/>
+          <w:color w:val="000000"/>
+          <w:szCs w:val="18"/>
+        </w:rPr>
+        <w:t xml:space="preserve"> </w:t>
+      </w:r>
+      <w:r>
+        <w:rPr>
+          <w:rFonts w:ascii="Arial" w:eastAsia="Times New Roman" w:hAnsi="Arial" w:cs="Arial"/>
+          <w:i/>
+          <w:color w:val="000000"/>
+          <w:sz w:val="20"/>
+          <w:szCs w:val="18"/>
+        </w:rPr>
+        <w:t>Developer</w:t>
+      </w:r>
+      <w:r>
+        <w:rPr>
+          <w:rFonts w:ascii="Arial" w:eastAsia="Times New Roman" w:hAnsi="Arial" w:cs="Arial"/>
+          <w:i/>
+          <w:color w:val="000000"/>
+          <w:sz w:val="20"/>
+          <w:szCs w:val="18"/>
+        </w:rPr>
+        <w:t xml:space="preserve"> </w:t>
+      </w:r>
+      <w:r>
+        <w:rPr>
+          <w:rFonts w:ascii="Arial" w:eastAsia="Times New Roman" w:hAnsi="Arial" w:cs="Arial"/>
+          <w:color w:val="000000"/>
+          <w:szCs w:val="18"/>
+        </w:rPr>
+        <w:br/>
+      </w:r>
+      <w:r>
+        <w:rPr>
+          <w:rFonts w:ascii="Arial" w:eastAsia="Times New Roman" w:hAnsi="Arial" w:cs="Arial"/>
+          <w:bCs/>
+          <w:color w:val="000000"/>
+          <w:szCs w:val="18"/>
+        </w:rPr>
+        <w:t>20120</w:t>
+      </w:r>
+      <w:r>
+        <w:rPr>
+          <w:rFonts w:ascii="Arial" w:eastAsia="Times New Roman" w:hAnsi="Arial" w:cs="Arial"/>
+          <w:bCs/>
+          <w:color w:val="000000"/>
+          <w:szCs w:val="18"/>
+        </w:rPr>
+        <w:t>312</w:t>
+      </w:r>
+      <w:r>
+        <w:rPr>
+          <w:rFonts w:ascii="Arial" w:eastAsia="Times New Roman" w:hAnsi="Arial" w:cs="Arial"/>
+          <w:bCs/>
+          <w:color w:val="000000"/>
+          <w:szCs w:val="18"/>
+        </w:rPr>
+        <w:t xml:space="preserve"> –</w:t>
+      </w:r>
+      <w:r>
+        <w:rPr>
+          <w:rFonts w:ascii="Arial" w:eastAsia="Times New Roman" w:hAnsi="Arial" w:cs="Arial"/>
+          <w:bCs/>
+          <w:color w:val="000000"/>
+          <w:szCs w:val="18"/>
+        </w:rPr>
+        <w:t xml:space="preserve"> </w:t>
+      </w:r>
       <w:r>
         <w:rPr>
           <w:rFonts w:ascii="Arial" w:eastAsia="Times New Roman" w:hAnsi="Arial" w:cs="Arial"/>
@@ -441,94 +549,7 @@
           <w:color w:val="000000"/>
           <w:szCs w:val="18"/>
         </w:rPr>
-        <w:t>Huu</w:t>
-      </w:r>
-      <w:proofErr w:type="spellEnd"/>
-      <w:r>
-        <w:rPr>
-          <w:rFonts w:ascii="Arial" w:eastAsia="Times New Roman" w:hAnsi="Arial" w:cs="Arial"/>
-          <w:color w:val="000000"/>
-          <w:szCs w:val="18"/>
-        </w:rPr>
-        <w:t xml:space="preserve"> </w:t>
-      </w:r>
-      <w:r>
-        <w:rPr>
-          <w:rFonts w:ascii="Arial" w:eastAsia="Times New Roman" w:hAnsi="Arial" w:cs="Arial"/>
-          <w:i/>
-          <w:color w:val="000000"/>
-          <w:sz w:val="20"/>
-          <w:szCs w:val="18"/>
-        </w:rPr>
-        <w:t>Developer</w:t>
-      </w:r>
-      <w:r>
-        <w:rPr>
-          <w:rFonts w:ascii="Arial" w:eastAsia="Times New Roman" w:hAnsi="Arial" w:cs="Arial"/>
-          <w:i/>
-          <w:color w:val="000000"/>
-          <w:sz w:val="20"/>
-          <w:szCs w:val="18"/>
-        </w:rPr>
-        <w:t xml:space="preserve"> </w:t>
-      </w:r>
-      <w:r>
-        <w:rPr>
-          <w:rFonts w:ascii="Arial" w:eastAsia="Times New Roman" w:hAnsi="Arial" w:cs="Arial"/>
-          <w:color w:val="000000"/>
-          <w:szCs w:val="18"/>
-        </w:rPr>
-        <w:br/>
-      </w:r>
-      <w:r>
-        <w:rPr>
-          <w:rFonts w:ascii="Arial" w:eastAsia="Times New Roman" w:hAnsi="Arial" w:cs="Arial"/>
-          <w:bCs/>
-          <w:color w:val="000000"/>
-          <w:szCs w:val="18"/>
-        </w:rPr>
-        <w:t>20120 –</w:t>
-      </w:r>
-      <w:r>
-        <w:rPr>
-          <w:rFonts w:ascii="Arial" w:eastAsia="Times New Roman" w:hAnsi="Arial" w:cs="Arial"/>
-          <w:bCs/>
-          <w:color w:val="000000"/>
-          <w:szCs w:val="18"/>
-        </w:rPr>
-        <w:t xml:space="preserve"> </w:t>
-      </w:r>
-      <w:r>
-        <w:rPr>
-          <w:rFonts w:ascii="Arial" w:eastAsia="Times New Roman" w:hAnsi="Arial" w:cs="Arial"/>
-          <w:b/>
-          <w:bCs/>
-          <w:color w:val="000000"/>
-          <w:szCs w:val="18"/>
-        </w:rPr>
-        <w:t xml:space="preserve">Le Tan </w:t>
-      </w:r>
-      <w:proofErr w:type="spellStart"/>
-      <w:r>
-        <w:rPr>
-          <w:rFonts w:ascii="Arial" w:eastAsia="Times New Roman" w:hAnsi="Arial" w:cs="Arial"/>
-          <w:b/>
-          <w:bCs/>
-          <w:color w:val="000000"/>
-          <w:szCs w:val="18"/>
-        </w:rPr>
-        <w:t>Kiet</w:t>
-      </w:r>
-      <w:proofErr w:type="spellEnd"/>
-      <w:r>
-        <w:rPr>
-          <w:rFonts w:ascii="Arial" w:eastAsia="Times New Roman" w:hAnsi="Arial" w:cs="Arial"/>
-          <w:b/>
-          <w:bCs/>
-          <w:color w:val="000000"/>
-          <w:szCs w:val="18"/>
-        </w:rPr>
-        <w:t xml:space="preserve"> </w:t>
+        <w:t xml:space="preserve">Le Tan Kiet </w:t>
       </w:r>
       <w:r>
         <w:rPr>
@@ -557,7 +578,25 @@
           <w:color w:val="000000"/>
           <w:szCs w:val="18"/>
         </w:rPr>
-        <w:t>20120 –</w:t>
+        <w:t>20120</w:t>
+      </w:r>
+      <w:r>
+        <w:rPr>
+          <w:rFonts w:ascii="Arial" w:eastAsia="Times New Roman" w:hAnsi="Arial" w:cs="Arial"/>
+          <w:bCs/>
+          <w:color w:val="000000"/>
+          <w:szCs w:val="18"/>
+        </w:rPr>
+        <w:t>422</w:t>
+      </w:r>
+      <w:r>
+        <w:rPr>
+          <w:rFonts w:ascii="Arial" w:eastAsia="Times New Roman" w:hAnsi="Arial" w:cs="Arial"/>
+          <w:bCs/>
+          <w:color w:val="000000"/>
+          <w:szCs w:val="18"/>
+        </w:rPr>
+        <w:t xml:space="preserve"> –</w:t>
       </w:r>
       <w:r>
         <w:rPr>
@@ -576,29 +615,7 @@
           <w:color w:val="000000"/>
           <w:szCs w:val="18"/>
         </w:rPr>
-        <w:t xml:space="preserve">Nguyen </w:t>
-      </w:r>
-      <w:proofErr w:type="spellStart"/>
-      <w:r>
-        <w:rPr>
-          <w:rFonts w:ascii="Arial" w:eastAsia="Times New Roman" w:hAnsi="Arial" w:cs="Arial"/>
-          <w:b/>
-          <w:bCs/>
-          <w:color w:val="000000"/>
-          <w:szCs w:val="18"/>
-        </w:rPr>
-        <w:t>Thi</w:t>
-      </w:r>
-      <w:proofErr w:type="spellEnd"/>
-      <w:r>
-        <w:rPr>
-          <w:rFonts w:ascii="Arial" w:eastAsia="Times New Roman" w:hAnsi="Arial" w:cs="Arial"/>
-          <w:b/>
-          <w:bCs/>
-          <w:color w:val="000000"/>
-          <w:szCs w:val="18"/>
-        </w:rPr>
-        <w:t xml:space="preserve"> Anh Tuyet </w:t>
+        <w:t xml:space="preserve">Nguyen Thi Anh Tuyet </w:t>
       </w:r>
       <w:r>
         <w:rPr>
@@ -1182,18 +1199,8 @@
                 <w:sz w:val="20"/>
                 <w:szCs w:val="20"/>
               </w:rPr>
-              <w:t xml:space="preserve">Le Cong </w:t>
-            </w:r>
-            <w:proofErr w:type="spellStart"/>
-            <w:r>
-              <w:rPr>
-                <w:rFonts w:ascii="Verdana" w:hAnsi="Verdana"/>
-                <w:sz w:val="20"/>
-                <w:szCs w:val="20"/>
-              </w:rPr>
-              <w:t>Huu</w:t>
-            </w:r>
-            <w:proofErr w:type="spellEnd"/>
+              <w:t>Le Cong Huu</w:t>
+            </w:r>
           </w:p>
         </w:tc>
         <w:tc>
@@ -1322,18 +1329,8 @@
                 <w:sz w:val="20"/>
                 <w:szCs w:val="20"/>
               </w:rPr>
-              <w:t xml:space="preserve">Le Tan </w:t>
-            </w:r>
-            <w:proofErr w:type="spellStart"/>
-            <w:r>
-              <w:rPr>
-                <w:rFonts w:ascii="Verdana" w:hAnsi="Verdana"/>
-                <w:sz w:val="20"/>
-                <w:szCs w:val="20"/>
-              </w:rPr>
-              <w:t>Kiet</w:t>
-            </w:r>
-            <w:proofErr w:type="spellEnd"/>
+              <w:t>Le Tan Kiet</w:t>
+            </w:r>
           </w:p>
         </w:tc>
         <w:tc>
@@ -1462,25 +1459,7 @@
                 <w:sz w:val="20"/>
                 <w:szCs w:val="20"/>
               </w:rPr>
-              <w:t xml:space="preserve">Nguyen </w:t>
-            </w:r>
-            <w:proofErr w:type="spellStart"/>
-            <w:r>
-              <w:rPr>
-                <w:rFonts w:ascii="Verdana" w:hAnsi="Verdana"/>
-                <w:sz w:val="20"/>
-                <w:szCs w:val="20"/>
-              </w:rPr>
-              <w:t>Thi</w:t>
-            </w:r>
-            <w:proofErr w:type="spellEnd"/>
-            <w:r>
-              <w:rPr>
-                <w:rFonts w:ascii="Verdana" w:hAnsi="Verdana"/>
-                <w:sz w:val="20"/>
-                <w:szCs w:val="20"/>
-              </w:rPr>
-              <w:t xml:space="preserve"> Anh Tuyet</w:t>
+              <w:t>Nguyen Thi Anh Tuyet</w:t>
             </w:r>
           </w:p>
         </w:tc>
@@ -1957,18 +1936,8 @@
                 <w:sz w:val="20"/>
                 <w:szCs w:val="20"/>
               </w:rPr>
-              <w:t xml:space="preserve">Le Cong </w:t>
-            </w:r>
-            <w:proofErr w:type="spellStart"/>
-            <w:r>
-              <w:rPr>
-                <w:rFonts w:ascii="Verdana" w:hAnsi="Verdana"/>
-                <w:sz w:val="20"/>
-                <w:szCs w:val="20"/>
-              </w:rPr>
-              <w:t>Huu</w:t>
-            </w:r>
-            <w:proofErr w:type="spellEnd"/>
+              <w:t>Le Cong Huu</w:t>
+            </w:r>
           </w:p>
         </w:tc>
       </w:tr>
@@ -2062,18 +2031,8 @@
                 <w:sz w:val="20"/>
                 <w:szCs w:val="20"/>
               </w:rPr>
-              <w:t xml:space="preserve">Le Tan </w:t>
-            </w:r>
-            <w:proofErr w:type="spellStart"/>
-            <w:r>
-              <w:rPr>
-                <w:rFonts w:ascii="Verdana" w:hAnsi="Verdana"/>
-                <w:sz w:val="20"/>
-                <w:szCs w:val="20"/>
-              </w:rPr>
-              <w:t>Kiet</w:t>
-            </w:r>
-            <w:proofErr w:type="spellEnd"/>
+              <w:t>Le Tan Kiet</w:t>
+            </w:r>
           </w:p>
         </w:tc>
       </w:tr>
@@ -2167,25 +2126,7 @@
                 <w:sz w:val="20"/>
                 <w:szCs w:val="20"/>
               </w:rPr>
-              <w:t xml:space="preserve">Nguyen </w:t>
-            </w:r>
-            <w:proofErr w:type="spellStart"/>
-            <w:r>
-              <w:rPr>
-                <w:rFonts w:ascii="Verdana" w:hAnsi="Verdana"/>
-                <w:sz w:val="20"/>
-                <w:szCs w:val="20"/>
-              </w:rPr>
-              <w:t>Thi</w:t>
-            </w:r>
-            <w:proofErr w:type="spellEnd"/>
-            <w:r>
-              <w:rPr>
-                <w:rFonts w:ascii="Verdana" w:hAnsi="Verdana"/>
-                <w:sz w:val="20"/>
-                <w:szCs w:val="20"/>
-              </w:rPr>
-              <w:t xml:space="preserve"> Anh Tuyet</w:t>
+              <w:t>Nguyen Thi Anh Tuyet</w:t>
             </w:r>
           </w:p>
         </w:tc>

</xml_diff>